<commit_message>
Update Inheritance Practice Problem.docx
</commit_message>
<xml_diff>
--- a/7. Inheritance/Inheritance Practice Problem.docx
+++ b/7. Inheritance/Inheritance Practice Problem.docx
@@ -172,7 +172,7 @@
         <w:tblLook w:val="04A0" w:firstRow="1" w:lastRow="0" w:firstColumn="1" w:lastColumn="0" w:noHBand="0" w:noVBand="1"/>
       </w:tblPr>
       <w:tblGrid>
-        <w:gridCol w:w="3106"/>
+        <w:gridCol w:w="2824"/>
       </w:tblGrid>
       <w:tr>
         <w:tc>
@@ -216,13 +216,19 @@
               </w:rPr>
               <w:t>warrantyPeriod</w:t>
             </w:r>
+            <w:r>
+              <w:rPr>
+                <w:rFonts w:ascii="Cambria" w:hAnsi="Cambria"/>
+              </w:rPr>
+              <w:t>InM</w:t>
+            </w:r>
+            <w:r>
+              <w:rPr>
+                <w:rFonts w:ascii="Cambria" w:hAnsi="Cambria"/>
+              </w:rPr>
+              <w:t>onths</w:t>
+            </w:r>
             <w:proofErr w:type="spellEnd"/>
-            <w:r>
-              <w:rPr>
-                <w:rFonts w:ascii="Cambria" w:hAnsi="Cambria"/>
-              </w:rPr>
-              <w:t xml:space="preserve"> (in months)</w:t>
-            </w:r>
           </w:p>
         </w:tc>
       </w:tr>
@@ -1254,6 +1260,7 @@
   <w:style w:type="character" w:default="1" w:styleId="DefaultParagraphFont">
     <w:name w:val="Default Paragraph Font"/>
     <w:uiPriority w:val="1"/>
+    <w:semiHidden/>
     <w:unhideWhenUsed/>
   </w:style>
   <w:style w:type="table" w:default="1" w:styleId="TableNormal">

</xml_diff>